<commit_message>
add python type check
</commit_message>
<xml_diff>
--- a/doc/html_js_dom_webserver学习.docx
+++ b/doc/html_js_dom_webserver学习.docx
@@ -844,11 +844,11 @@
           <w:szCs w:val="36"/>
         </w:rPr>
       </w:pPr>
-      <w:bookmarkStart w:id="0" w:name="_Toc261695782"/>
-      <w:bookmarkStart w:id="1" w:name="_Toc295291030"/>
-      <w:bookmarkStart w:id="2" w:name="_Toc262064942"/>
+      <w:bookmarkStart w:id="0" w:name="_Toc261112287"/>
+      <w:bookmarkStart w:id="1" w:name="_Toc262064942"/>
+      <w:bookmarkStart w:id="2" w:name="_Toc295291030"/>
       <w:bookmarkStart w:id="3" w:name="_Toc261695909"/>
-      <w:bookmarkStart w:id="4" w:name="_Toc261112287"/>
+      <w:bookmarkStart w:id="4" w:name="_Toc261695782"/>
       <w:bookmarkStart w:id="5" w:name="_Toc295497817"/>
       <w:r>
         <w:rPr>
@@ -2324,16 +2324,7 @@
           <w:b w:val="0"/>
           <w:szCs w:val="21"/>
         </w:rPr>
-        <w:t>注释前后对比</w:t>
-      </w:r>
-      <w:bookmarkStart w:id="10" w:name="_GoBack"/>
-      <w:bookmarkEnd w:id="10"/>
-      <w:r>
-        <w:rPr>
-          <w:b w:val="0"/>
-          <w:szCs w:val="21"/>
-        </w:rPr>
-        <w:t>效果：</w:t>
+        <w:t>注释前后对比效果：</w:t>
       </w:r>
     </w:p>
     <w:p>
@@ -2389,7 +2380,167 @@
         </w:drawing>
       </w:r>
     </w:p>
-    <w:p/>
+    <w:p>
+      <w:pPr/>
+    </w:p>
+    <w:p>
+      <w:pPr>
+        <w:pStyle w:val="5"/>
+        <w:numPr>
+          <w:ilvl w:val="2"/>
+          <w:numId w:val="1"/>
+        </w:numPr>
+        <w:adjustRightInd w:val="0"/>
+        <w:snapToGrid w:val="0"/>
+        <w:spacing w:before="0" w:after="0" w:line="240" w:lineRule="auto"/>
+        <w:rPr>
+          <w:rFonts w:ascii="Times New Roman" w:hAnsi="Times New Roman" w:eastAsia="微软雅黑"/>
+          <w:b w:val="0"/>
+        </w:rPr>
+      </w:pPr>
+      <w:r>
+        <w:rPr>
+          <w:rFonts w:ascii="Times New Roman" w:hAnsi="Times New Roman" w:eastAsia="微软雅黑"/>
+          <w:b w:val="0"/>
+        </w:rPr>
+        <w:t>Python</w:t>
+      </w:r>
+      <w:r>
+        <w:rPr>
+          <w:rFonts w:ascii="Times New Roman" w:hAnsi="Times New Roman" w:eastAsia="微软雅黑"/>
+          <w:b w:val="0"/>
+        </w:rPr>
+        <w:t>类问题</w:t>
+      </w:r>
+    </w:p>
+    <w:p>
+      <w:pPr>
+        <w:pStyle w:val="6"/>
+        <w:numPr>
+          <w:ilvl w:val="3"/>
+          <w:numId w:val="1"/>
+        </w:numPr>
+        <w:adjustRightInd w:val="0"/>
+        <w:snapToGrid w:val="0"/>
+        <w:spacing w:before="0" w:after="0" w:line="240" w:lineRule="auto"/>
+        <w:rPr>
+          <w:b w:val="0"/>
+          <w:sz w:val="24"/>
+          <w:szCs w:val="24"/>
+        </w:rPr>
+      </w:pPr>
+      <w:r>
+        <w:rPr>
+          <w:b w:val="0"/>
+          <w:sz w:val="24"/>
+          <w:szCs w:val="24"/>
+        </w:rPr>
+        <w:t>数据类型</w:t>
+      </w:r>
+      <w:r>
+        <w:rPr>
+          <w:b w:val="0"/>
+          <w:sz w:val="24"/>
+          <w:szCs w:val="24"/>
+        </w:rPr>
+        <w:t>问题</w:t>
+      </w:r>
+    </w:p>
+    <w:p>
+      <w:pPr>
+        <w:pStyle w:val="7"/>
+        <w:numPr>
+          <w:ilvl w:val="4"/>
+          <w:numId w:val="1"/>
+        </w:numPr>
+        <w:adjustRightInd w:val="0"/>
+        <w:snapToGrid w:val="0"/>
+        <w:spacing w:before="0" w:after="0" w:line="240" w:lineRule="auto"/>
+        <w:rPr>
+          <w:rFonts w:ascii="Times New Roman" w:hAnsi="Times New Roman" w:eastAsia="微软雅黑"/>
+          <w:b w:val="0"/>
+          <w:szCs w:val="21"/>
+        </w:rPr>
+      </w:pPr>
+      <w:r>
+        <w:rPr>
+          <w:rFonts w:ascii="Times New Roman" w:hAnsi="Times New Roman" w:eastAsia="微软雅黑"/>
+          <w:b w:val="0"/>
+          <w:szCs w:val="21"/>
+        </w:rPr>
+        <w:t>如何判断python数据的类型</w:t>
+      </w:r>
+    </w:p>
+    <w:p>
+      <w:pPr>
+        <w:ind w:firstLine="420" w:firstLineChars="0"/>
+        <w:rPr>
+          <w:b w:val="0"/>
+          <w:szCs w:val="21"/>
+        </w:rPr>
+      </w:pPr>
+      <w:r>
+        <w:rPr>
+          <w:b w:val="0"/>
+          <w:szCs w:val="21"/>
+        </w:rPr>
+        <w:t>Python数据有整形，字符型，字典等等，调用这种方法进行判断，比如55行，判断是否为字符串型数据。</w:t>
+      </w:r>
+      <w:bookmarkStart w:id="10" w:name="_GoBack"/>
+      <w:bookmarkEnd w:id="10"/>
+    </w:p>
+    <w:p>
+      <w:pPr>
+        <w:rPr>
+          <w:b w:val="0"/>
+          <w:szCs w:val="21"/>
+        </w:rPr>
+      </w:pPr>
+      <w:r>
+        <w:drawing>
+          <wp:inline distT="0" distB="0" distL="114300" distR="114300">
+            <wp:extent cx="4885690" cy="1104900"/>
+            <wp:effectExtent l="0" t="0" r="10160" b="0"/>
+            <wp:docPr id="4" name="图片 4"/>
+            <wp:cNvGraphicFramePr>
+              <a:graphicFrameLocks xmlns:a="http://schemas.openxmlformats.org/drawingml/2006/main" noChangeAspect="1"/>
+            </wp:cNvGraphicFramePr>
+            <a:graphic xmlns:a="http://schemas.openxmlformats.org/drawingml/2006/main">
+              <a:graphicData uri="http://schemas.openxmlformats.org/drawingml/2006/picture">
+                <pic:pic xmlns:pic="http://schemas.openxmlformats.org/drawingml/2006/picture">
+                  <pic:nvPicPr>
+                    <pic:cNvPr id="4" name="图片 4"/>
+                    <pic:cNvPicPr>
+                      <a:picLocks noChangeAspect="1"/>
+                    </pic:cNvPicPr>
+                  </pic:nvPicPr>
+                  <pic:blipFill>
+                    <a:blip r:embed="rId9"/>
+                    <a:stretch>
+                      <a:fillRect/>
+                    </a:stretch>
+                  </pic:blipFill>
+                  <pic:spPr>
+                    <a:xfrm>
+                      <a:off x="0" y="0"/>
+                      <a:ext cx="4885690" cy="1104900"/>
+                    </a:xfrm>
+                    <a:prstGeom prst="rect">
+                      <a:avLst/>
+                    </a:prstGeom>
+                    <a:noFill/>
+                    <a:ln w="9525">
+                      <a:noFill/>
+                      <a:miter/>
+                    </a:ln>
+                  </pic:spPr>
+                </pic:pic>
+              </a:graphicData>
+            </a:graphic>
+          </wp:inline>
+        </w:drawing>
+      </w:r>
+    </w:p>
     <w:p>
       <w:pPr>
         <w:adjustRightInd w:val="0"/>
@@ -2594,7 +2745,7 @@
                     </pic:cNvPicPr>
                   </pic:nvPicPr>
                   <pic:blipFill>
-                    <a:blip r:embed="rId9"/>
+                    <a:blip r:embed="rId10"/>
                     <a:stretch>
                       <a:fillRect/>
                     </a:stretch>

</xml_diff>